<commit_message>
removed Workshop4V3..... stuff and changed calculator to analyzer
</commit_message>
<xml_diff>
--- a/Workshop4.docx
+++ b/Workshop4.docx
@@ -1,6 +1,6 @@
 
 <file path=word/document.xml><?xml version="1.0" encoding="utf-8"?>
-<w:document xmlns:wpc="http://schemas.microsoft.com/office/word/2010/wordprocessingCanvas" xmlns:mc="http://schemas.openxmlformats.org/markup-compatibility/2006" xmlns:o="urn:schemas-microsoft-com:office:office" xmlns:r="http://schemas.openxmlformats.org/officeDocument/2006/relationships" xmlns:m="http://schemas.openxmlformats.org/officeDocument/2006/math" xmlns:v="urn:schemas-microsoft-com:vml" xmlns:wp14="http://schemas.microsoft.com/office/word/2010/wordprocessingDrawing" xmlns:wp="http://schemas.openxmlformats.org/drawingml/2006/wordprocessingDrawing" xmlns:w10="urn:schemas-microsoft-com:office:word" xmlns:w="http://schemas.openxmlformats.org/wordprocessingml/2006/main" xmlns:w14="http://schemas.microsoft.com/office/word/2010/wordml" xmlns:w15="http://schemas.microsoft.com/office/word/2012/wordml" xmlns:wpg="http://schemas.microsoft.com/office/word/2010/wordprocessingGroup" xmlns:wpi="http://schemas.microsoft.com/office/word/2010/wordprocessingInk" xmlns:wne="http://schemas.microsoft.com/office/word/2006/wordml" xmlns:wps="http://schemas.microsoft.com/office/word/2010/wordprocessingShape" mc:Ignorable="w14 w15 wp14">
+<w:document xmlns:wpc="http://schemas.microsoft.com/office/word/2010/wordprocessingCanvas" xmlns:cx="http://schemas.microsoft.com/office/drawing/2014/chartex" xmlns:cx1="http://schemas.microsoft.com/office/drawing/2015/9/8/chartex" xmlns:mc="http://schemas.openxmlformats.org/markup-compatibility/2006" xmlns:o="urn:schemas-microsoft-com:office:office" xmlns:r="http://schemas.openxmlformats.org/officeDocument/2006/relationships" xmlns:m="http://schemas.openxmlformats.org/officeDocument/2006/math" xmlns:v="urn:schemas-microsoft-com:vml" xmlns:wp14="http://schemas.microsoft.com/office/word/2010/wordprocessingDrawing" xmlns:wp="http://schemas.openxmlformats.org/drawingml/2006/wordprocessingDrawing" xmlns:w10="urn:schemas-microsoft-com:office:word" xmlns:w="http://schemas.openxmlformats.org/wordprocessingml/2006/main" xmlns:w14="http://schemas.microsoft.com/office/word/2010/wordml" xmlns:w15="http://schemas.microsoft.com/office/word/2012/wordml" xmlns:w16se="http://schemas.microsoft.com/office/word/2015/wordml/symex" xmlns:wpg="http://schemas.microsoft.com/office/word/2010/wordprocessingGroup" xmlns:wpi="http://schemas.microsoft.com/office/word/2010/wordprocessingInk" xmlns:wne="http://schemas.microsoft.com/office/word/2006/wordml" xmlns:wps="http://schemas.microsoft.com/office/word/2010/wordprocessingShape" mc:Ignorable="w14 w15 w16se wp14">
   <w:body>
     <w:p>
       <w:pPr>
@@ -1254,19 +1254,8 @@
           <w:sz w:val="24"/>
           <w:szCs w:val="24"/>
         </w:rPr>
-        <w:t>If the user does not enter a value in the correct range, print the following error message</w:t>
-      </w:r>
-      <w:proofErr w:type="gramStart"/>
-      <w:r>
-        <w:rPr>
-          <w:rFonts w:ascii="Arial" w:eastAsia="Times New Roman" w:hAnsi="Arial" w:cs="Arial"/>
-          <w:color w:val="000000"/>
-          <w:sz w:val="24"/>
-          <w:szCs w:val="24"/>
-        </w:rPr>
-        <w:t>:</w:t>
-      </w:r>
-      <w:proofErr w:type="gramEnd"/>
+        <w:t>If the user does not enter a value in the correct range, print the following error message:</w:t>
+      </w:r>
       <w:r>
         <w:rPr>
           <w:rFonts w:ascii="Arial" w:eastAsia="Times New Roman" w:hAnsi="Arial" w:cs="Arial"/>
@@ -1375,7 +1364,6 @@
           <w:szCs w:val="24"/>
           <w:highlight w:val="yellow"/>
         </w:rPr>
-        <w:lastRenderedPageBreak/>
         <w:t xml:space="preserve">Day </w:t>
       </w:r>
       <w:r>
@@ -1628,7 +1616,27 @@
           <w:szCs w:val="19"/>
           <w:lang w:val="en-CA"/>
         </w:rPr>
-        <w:t>---=== IPC Temperature Calculator V2.0 ===---</w:t>
+        <w:t xml:space="preserve">---=== IPC Temperature </w:t>
+      </w:r>
+      <w:r>
+        <w:rPr>
+          <w:rFonts w:ascii="Consolas" w:hAnsi="Consolas" w:cs="Consolas"/>
+          <w:color w:val="008000"/>
+          <w:sz w:val="19"/>
+          <w:szCs w:val="19"/>
+          <w:lang w:val="en-CA"/>
+        </w:rPr>
+        <w:t>Analyzer</w:t>
+      </w:r>
+      <w:r>
+        <w:rPr>
+          <w:rFonts w:ascii="Consolas" w:hAnsi="Consolas" w:cs="Consolas"/>
+          <w:color w:val="008000"/>
+          <w:sz w:val="19"/>
+          <w:szCs w:val="19"/>
+          <w:lang w:val="en-CA"/>
+        </w:rPr>
+        <w:t xml:space="preserve"> V2.0 ===---</w:t>
       </w:r>
     </w:p>
     <w:p>
@@ -2298,7 +2306,6 @@
           <w:sz w:val="27"/>
           <w:szCs w:val="27"/>
         </w:rPr>
-        <w:lastRenderedPageBreak/>
         <w:t>In_</w:t>
       </w:r>
       <w:r>
@@ -2594,25 +2601,14 @@
           <w:szCs w:val="20"/>
         </w:rPr>
       </w:pPr>
-      <w:proofErr w:type="gramStart"/>
-      <w:r>
-        <w:rPr>
-          <w:rFonts w:ascii="Arial" w:eastAsia="Times New Roman" w:hAnsi="Arial" w:cs="Arial"/>
-          <w:color w:val="000000"/>
-          <w:sz w:val="24"/>
-          <w:szCs w:val="24"/>
-        </w:rPr>
-        <w:t>and</w:t>
-      </w:r>
-      <w:proofErr w:type="gramEnd"/>
-      <w:r>
-        <w:rPr>
-          <w:rFonts w:ascii="Arial" w:eastAsia="Times New Roman" w:hAnsi="Arial" w:cs="Arial"/>
-          <w:color w:val="000000"/>
-          <w:sz w:val="24"/>
-          <w:szCs w:val="24"/>
-        </w:rPr>
-        <w:t xml:space="preserve"> follow the instructions.</w:t>
+      <w:r>
+        <w:rPr>
+          <w:rFonts w:ascii="Arial" w:eastAsia="Times New Roman" w:hAnsi="Arial" w:cs="Arial"/>
+          <w:color w:val="000000"/>
+          <w:sz w:val="24"/>
+          <w:szCs w:val="24"/>
+        </w:rPr>
+        <w:t>and follow the instructions.</w:t>
       </w:r>
       <w:r>
         <w:rPr>
@@ -2912,25 +2908,14 @@
           <w:color w:val="C45911" w:themeColor="accent2" w:themeShade="BF"/>
         </w:rPr>
       </w:pPr>
-      <w:proofErr w:type="gramStart"/>
-      <w:r>
-        <w:rPr>
-          <w:rFonts w:ascii="Arial" w:eastAsia="Times New Roman" w:hAnsi="Arial" w:cs="Arial"/>
-          <w:color w:val="000000"/>
-          <w:sz w:val="24"/>
-          <w:szCs w:val="24"/>
-        </w:rPr>
-        <w:t>calculate</w:t>
-      </w:r>
-      <w:proofErr w:type="gramEnd"/>
-      <w:r>
-        <w:rPr>
-          <w:rFonts w:ascii="Arial" w:eastAsia="Times New Roman" w:hAnsi="Arial" w:cs="Arial"/>
-          <w:color w:val="000000"/>
-          <w:sz w:val="24"/>
-          <w:szCs w:val="24"/>
-        </w:rPr>
-        <w:t xml:space="preserve"> and </w:t>
+      <w:r>
+        <w:rPr>
+          <w:rFonts w:ascii="Arial" w:eastAsia="Times New Roman" w:hAnsi="Arial" w:cs="Arial"/>
+          <w:color w:val="000000"/>
+          <w:sz w:val="24"/>
+          <w:szCs w:val="24"/>
+        </w:rPr>
+        <w:t xml:space="preserve">calculate and </w:t>
       </w:r>
       <w:r>
         <w:rPr>
@@ -3016,7 +3001,6 @@
         <w:rPr>
           <w:rFonts w:eastAsia="Times New Roman"/>
         </w:rPr>
-        <w:lastRenderedPageBreak/>
         <w:t>Output Example</w:t>
       </w:r>
     </w:p>
@@ -3042,7 +3026,29 @@
           <w:szCs w:val="19"/>
           <w:lang w:val="en-CA"/>
         </w:rPr>
-        <w:t>---=== IPC Temperature Calculator V2.0 ===---</w:t>
+        <w:t xml:space="preserve">---=== IPC Temperature </w:t>
+      </w:r>
+      <w:r>
+        <w:rPr>
+          <w:rFonts w:ascii="Consolas" w:hAnsi="Consolas" w:cs="Consolas"/>
+          <w:color w:val="008000"/>
+          <w:sz w:val="19"/>
+          <w:szCs w:val="19"/>
+          <w:lang w:val="en-CA"/>
+        </w:rPr>
+        <w:t xml:space="preserve">Analyzer </w:t>
+      </w:r>
+      <w:bookmarkStart w:id="0" w:name="_GoBack"/>
+      <w:bookmarkEnd w:id="0"/>
+      <w:r>
+        <w:rPr>
+          <w:rFonts w:ascii="Consolas" w:hAnsi="Consolas" w:cs="Consolas"/>
+          <w:color w:val="008000"/>
+          <w:sz w:val="19"/>
+          <w:szCs w:val="19"/>
+          <w:lang w:val="en-CA"/>
+        </w:rPr>
+        <w:t>V2.0 ===---</w:t>
       </w:r>
     </w:p>
     <w:p>
@@ -3559,8 +3565,6 @@
           <w:lang w:val="en-CA"/>
         </w:rPr>
       </w:pPr>
-      <w:bookmarkStart w:id="0" w:name="_GoBack"/>
-      <w:bookmarkEnd w:id="0"/>
     </w:p>
     <w:p>
       <w:pPr>
@@ -3929,7 +3933,6 @@
           <w:sz w:val="27"/>
           <w:szCs w:val="27"/>
         </w:rPr>
-        <w:lastRenderedPageBreak/>
         <w:t>AT-HOME REFLECTION</w:t>
       </w:r>
       <w:r>
@@ -4381,25 +4384,14 @@
           <w:szCs w:val="24"/>
         </w:rPr>
       </w:pPr>
-      <w:proofErr w:type="gramStart"/>
-      <w:r>
-        <w:rPr>
-          <w:rFonts w:ascii="Arial" w:eastAsia="Times New Roman" w:hAnsi="Arial" w:cs="Arial"/>
-          <w:color w:val="000000"/>
-          <w:sz w:val="24"/>
-          <w:szCs w:val="24"/>
-        </w:rPr>
-        <w:t>and</w:t>
-      </w:r>
-      <w:proofErr w:type="gramEnd"/>
-      <w:r>
-        <w:rPr>
-          <w:rFonts w:ascii="Arial" w:eastAsia="Times New Roman" w:hAnsi="Arial" w:cs="Arial"/>
-          <w:color w:val="000000"/>
-          <w:sz w:val="24"/>
-          <w:szCs w:val="24"/>
-        </w:rPr>
-        <w:t xml:space="preserve"> follow the instructions.</w:t>
+      <w:r>
+        <w:rPr>
+          <w:rFonts w:ascii="Arial" w:eastAsia="Times New Roman" w:hAnsi="Arial" w:cs="Arial"/>
+          <w:color w:val="000000"/>
+          <w:sz w:val="24"/>
+          <w:szCs w:val="24"/>
+        </w:rPr>
+        <w:t>and follow the instructions.</w:t>
       </w:r>
       <w:r>
         <w:rPr>
@@ -4468,7 +4460,7 @@
 </file>
 
 <file path=word/numbering.xml><?xml version="1.0" encoding="utf-8"?>
-<w:numbering xmlns:wpc="http://schemas.microsoft.com/office/word/2010/wordprocessingCanvas" xmlns:mc="http://schemas.openxmlformats.org/markup-compatibility/2006" xmlns:o="urn:schemas-microsoft-com:office:office" xmlns:r="http://schemas.openxmlformats.org/officeDocument/2006/relationships" xmlns:m="http://schemas.openxmlformats.org/officeDocument/2006/math" xmlns:v="urn:schemas-microsoft-com:vml" xmlns:wp14="http://schemas.microsoft.com/office/word/2010/wordprocessingDrawing" xmlns:wp="http://schemas.openxmlformats.org/drawingml/2006/wordprocessingDrawing" xmlns:w10="urn:schemas-microsoft-com:office:word" xmlns:w="http://schemas.openxmlformats.org/wordprocessingml/2006/main" xmlns:w14="http://schemas.microsoft.com/office/word/2010/wordml" xmlns:w15="http://schemas.microsoft.com/office/word/2012/wordml" xmlns:wpg="http://schemas.microsoft.com/office/word/2010/wordprocessingGroup" xmlns:wpi="http://schemas.microsoft.com/office/word/2010/wordprocessingInk" xmlns:wne="http://schemas.microsoft.com/office/word/2006/wordml" xmlns:wps="http://schemas.microsoft.com/office/word/2010/wordprocessingShape" mc:Ignorable="w14 w15 wp14">
+<w:numbering xmlns:wpc="http://schemas.microsoft.com/office/word/2010/wordprocessingCanvas" xmlns:cx="http://schemas.microsoft.com/office/drawing/2014/chartex" xmlns:cx1="http://schemas.microsoft.com/office/drawing/2015/9/8/chartex" xmlns:mc="http://schemas.openxmlformats.org/markup-compatibility/2006" xmlns:o="urn:schemas-microsoft-com:office:office" xmlns:r="http://schemas.openxmlformats.org/officeDocument/2006/relationships" xmlns:m="http://schemas.openxmlformats.org/officeDocument/2006/math" xmlns:v="urn:schemas-microsoft-com:vml" xmlns:wp14="http://schemas.microsoft.com/office/word/2010/wordprocessingDrawing" xmlns:wp="http://schemas.openxmlformats.org/drawingml/2006/wordprocessingDrawing" xmlns:w10="urn:schemas-microsoft-com:office:word" xmlns:w="http://schemas.openxmlformats.org/wordprocessingml/2006/main" xmlns:w14="http://schemas.microsoft.com/office/word/2010/wordml" xmlns:w15="http://schemas.microsoft.com/office/word/2012/wordml" xmlns:w16se="http://schemas.microsoft.com/office/word/2015/wordml/symex" xmlns:wpg="http://schemas.microsoft.com/office/word/2010/wordprocessingGroup" xmlns:wpi="http://schemas.microsoft.com/office/word/2010/wordprocessingInk" xmlns:wne="http://schemas.microsoft.com/office/word/2006/wordml" xmlns:wps="http://schemas.microsoft.com/office/word/2010/wordprocessingShape" mc:Ignorable="w14 w15 w16se wp14">
   <w:abstractNum w:abstractNumId="0" w15:restartNumberingAfterBreak="0">
     <w:nsid w:val="17387454"/>
     <w:multiLevelType w:val="hybridMultilevel"/>
@@ -5242,7 +5234,7 @@
 </file>
 
 <file path=word/styles.xml><?xml version="1.0" encoding="utf-8"?>
-<w:styles xmlns:mc="http://schemas.openxmlformats.org/markup-compatibility/2006" xmlns:r="http://schemas.openxmlformats.org/officeDocument/2006/relationships" xmlns:w="http://schemas.openxmlformats.org/wordprocessingml/2006/main" xmlns:w14="http://schemas.microsoft.com/office/word/2010/wordml" xmlns:w15="http://schemas.microsoft.com/office/word/2012/wordml" mc:Ignorable="w14 w15">
+<w:styles xmlns:mc="http://schemas.openxmlformats.org/markup-compatibility/2006" xmlns:r="http://schemas.openxmlformats.org/officeDocument/2006/relationships" xmlns:w="http://schemas.openxmlformats.org/wordprocessingml/2006/main" xmlns:w14="http://schemas.microsoft.com/office/word/2010/wordml" xmlns:w15="http://schemas.microsoft.com/office/word/2012/wordml" xmlns:w16se="http://schemas.microsoft.com/office/word/2015/wordml/symex" mc:Ignorable="w14 w15 w16se">
   <w:docDefaults>
     <w:rPrDefault>
       <w:rPr>
@@ -6086,7 +6078,7 @@
 </file>
 
 <file path=customXml/itemProps1.xml><?xml version="1.0" encoding="utf-8"?>
-<ds:datastoreItem xmlns:ds="http://schemas.openxmlformats.org/officeDocument/2006/customXml" ds:itemID="{139F3D2D-4EB5-488F-937C-53583DFACE0C}">
+<ds:datastoreItem xmlns:ds="http://schemas.openxmlformats.org/officeDocument/2006/customXml" ds:itemID="{627CB7E4-69E7-4413-A36E-C92BCEEC065E}">
   <ds:schemaRefs>
     <ds:schemaRef ds:uri="http://schemas.openxmlformats.org/officeDocument/2006/bibliography"/>
   </ds:schemaRefs>

</xml_diff>